<commit_message>
Added sfx library. Updated doc
</commit_message>
<xml_diff>
--- a/I2P1/Game Project/MoonPatrol/Inspiration.docx
+++ b/I2P1/Game Project/MoonPatrol/Inspiration.docx
@@ -4,51 +4,14 @@
   <w:body>
     <w:p>
       <w:r>
+        <w:rPr>
+          <w:noProof/>
+        </w:rPr>
         <w:drawing>
           <wp:inline distT="0" distB="0" distL="0" distR="0" wp14:anchorId="7DEC84BF" wp14:editId="62F14704">
             <wp:extent cx="5731510" cy="2907030"/>
             <wp:effectExtent l="0" t="0" r="2540" b="7620"/>
             <wp:docPr id="1" name="Picture 1"/>
-            <wp:cNvGraphicFramePr>
-              <a:graphicFrameLocks xmlns:a="http://schemas.openxmlformats.org/drawingml/2006/main" noChangeAspect="1"/>
-            </wp:cNvGraphicFramePr>
-            <a:graphic xmlns:a="http://schemas.openxmlformats.org/drawingml/2006/main">
-              <a:graphicData uri="http://schemas.openxmlformats.org/drawingml/2006/picture">
-                <pic:pic xmlns:pic="http://schemas.openxmlformats.org/drawingml/2006/picture">
-                  <pic:nvPicPr>
-                    <pic:cNvPr id="1" name=""/>
-                    <pic:cNvPicPr/>
-                  </pic:nvPicPr>
-                  <pic:blipFill>
-                    <a:blip r:embed="rId4"/>
-                    <a:stretch>
-                      <a:fillRect/>
-                    </a:stretch>
-                  </pic:blipFill>
-                  <pic:spPr>
-                    <a:xfrm>
-                      <a:off x="0" y="0"/>
-                      <a:ext cx="5731510" cy="2907030"/>
-                    </a:xfrm>
-                    <a:prstGeom prst="rect">
-                      <a:avLst/>
-                    </a:prstGeom>
-                  </pic:spPr>
-                </pic:pic>
-              </a:graphicData>
-            </a:graphic>
-          </wp:inline>
-        </w:drawing>
-      </w:r>
-    </w:p>
-    <w:p/>
-    <w:p>
-      <w:r>
-        <w:drawing>
-          <wp:inline distT="0" distB="0" distL="0" distR="0" wp14:anchorId="29FD12C3" wp14:editId="1C5E5BEC">
-            <wp:extent cx="5731510" cy="1721485"/>
-            <wp:effectExtent l="0" t="0" r="2540" b="0"/>
-            <wp:docPr id="2" name="Picture 2"/>
             <wp:cNvGraphicFramePr>
               <a:graphicFrameLocks xmlns:a="http://schemas.openxmlformats.org/drawingml/2006/main" noChangeAspect="1"/>
             </wp:cNvGraphicFramePr>
@@ -68,7 +31,7 @@
                   <pic:spPr>
                     <a:xfrm>
                       <a:off x="0" y="0"/>
-                      <a:ext cx="5731510" cy="1721485"/>
+                      <a:ext cx="5731510" cy="2907030"/>
                     </a:xfrm>
                     <a:prstGeom prst="rect">
                       <a:avLst/>
@@ -84,12 +47,14 @@
     <w:p/>
     <w:p>
       <w:r>
-        <w:lastRenderedPageBreak/>
+        <w:rPr>
+          <w:noProof/>
+        </w:rPr>
         <w:drawing>
-          <wp:inline distT="0" distB="0" distL="0" distR="0" wp14:anchorId="56955C4B" wp14:editId="1045BBB5">
-            <wp:extent cx="5731510" cy="5201920"/>
+          <wp:inline distT="0" distB="0" distL="0" distR="0" wp14:anchorId="29FD12C3" wp14:editId="1C5E5BEC">
+            <wp:extent cx="5731510" cy="1721485"/>
             <wp:effectExtent l="0" t="0" r="2540" b="0"/>
-            <wp:docPr id="3" name="Picture 3"/>
+            <wp:docPr id="2" name="Picture 2"/>
             <wp:cNvGraphicFramePr>
               <a:graphicFrameLocks xmlns:a="http://schemas.openxmlformats.org/drawingml/2006/main" noChangeAspect="1"/>
             </wp:cNvGraphicFramePr>
@@ -109,7 +74,7 @@
                   <pic:spPr>
                     <a:xfrm>
                       <a:off x="0" y="0"/>
-                      <a:ext cx="5731510" cy="5201920"/>
+                      <a:ext cx="5731510" cy="1721485"/>
                     </a:xfrm>
                     <a:prstGeom prst="rect">
                       <a:avLst/>
@@ -125,12 +90,15 @@
     <w:p/>
     <w:p>
       <w:r>
+        <w:rPr>
+          <w:noProof/>
+        </w:rPr>
         <w:lastRenderedPageBreak/>
         <w:drawing>
-          <wp:inline distT="0" distB="0" distL="0" distR="0" wp14:anchorId="3FE3D3D3" wp14:editId="501B656E">
-            <wp:extent cx="5731510" cy="4740275"/>
-            <wp:effectExtent l="0" t="0" r="2540" b="3175"/>
-            <wp:docPr id="4" name="Picture 4"/>
+          <wp:inline distT="0" distB="0" distL="0" distR="0" wp14:anchorId="56955C4B" wp14:editId="1045BBB5">
+            <wp:extent cx="5731510" cy="5201920"/>
+            <wp:effectExtent l="0" t="0" r="2540" b="0"/>
+            <wp:docPr id="3" name="Picture 3"/>
             <wp:cNvGraphicFramePr>
               <a:graphicFrameLocks xmlns:a="http://schemas.openxmlformats.org/drawingml/2006/main" noChangeAspect="1"/>
             </wp:cNvGraphicFramePr>
@@ -150,6 +118,50 @@
                   <pic:spPr>
                     <a:xfrm>
                       <a:off x="0" y="0"/>
+                      <a:ext cx="5731510" cy="5201920"/>
+                    </a:xfrm>
+                    <a:prstGeom prst="rect">
+                      <a:avLst/>
+                    </a:prstGeom>
+                  </pic:spPr>
+                </pic:pic>
+              </a:graphicData>
+            </a:graphic>
+          </wp:inline>
+        </w:drawing>
+      </w:r>
+    </w:p>
+    <w:p/>
+    <w:p>
+      <w:r>
+        <w:rPr>
+          <w:noProof/>
+        </w:rPr>
+        <w:lastRenderedPageBreak/>
+        <w:drawing>
+          <wp:inline distT="0" distB="0" distL="0" distR="0" wp14:anchorId="3FE3D3D3" wp14:editId="501B656E">
+            <wp:extent cx="5731510" cy="4740275"/>
+            <wp:effectExtent l="0" t="0" r="2540" b="3175"/>
+            <wp:docPr id="4" name="Picture 4"/>
+            <wp:cNvGraphicFramePr>
+              <a:graphicFrameLocks xmlns:a="http://schemas.openxmlformats.org/drawingml/2006/main" noChangeAspect="1"/>
+            </wp:cNvGraphicFramePr>
+            <a:graphic xmlns:a="http://schemas.openxmlformats.org/drawingml/2006/main">
+              <a:graphicData uri="http://schemas.openxmlformats.org/drawingml/2006/picture">
+                <pic:pic xmlns:pic="http://schemas.openxmlformats.org/drawingml/2006/picture">
+                  <pic:nvPicPr>
+                    <pic:cNvPr id="1" name=""/>
+                    <pic:cNvPicPr/>
+                  </pic:nvPicPr>
+                  <pic:blipFill>
+                    <a:blip r:embed="rId8"/>
+                    <a:stretch>
+                      <a:fillRect/>
+                    </a:stretch>
+                  </pic:blipFill>
+                  <pic:spPr>
+                    <a:xfrm>
+                      <a:off x="0" y="0"/>
                       <a:ext cx="5731510" cy="4740275"/>
                     </a:xfrm>
                     <a:prstGeom prst="rect">
@@ -163,6 +175,780 @@
         </w:drawing>
       </w:r>
     </w:p>
+    <w:p>
+      <w:r>
+        <w:br w:type="page"/>
+      </w:r>
+    </w:p>
+    <w:p>
+      <w:pPr>
+        <w:rPr>
+          <w:b/>
+          <w:bCs/>
+        </w:rPr>
+      </w:pPr>
+      <w:r>
+        <w:rPr>
+          <w:b/>
+          <w:bCs/>
+        </w:rPr>
+        <w:lastRenderedPageBreak/>
+        <w:t>Pick-ups</w:t>
+      </w:r>
+    </w:p>
+    <w:p>
+      <w:pPr>
+        <w:pStyle w:val="ListParagraph"/>
+        <w:numPr>
+          <w:ilvl w:val="0"/>
+          <w:numId w:val="2"/>
+        </w:numPr>
+      </w:pPr>
+      <w:r>
+        <w:t>Extra-life</w:t>
+      </w:r>
+    </w:p>
+    <w:p>
+      <w:pPr>
+        <w:pStyle w:val="ListParagraph"/>
+        <w:numPr>
+          <w:ilvl w:val="0"/>
+          <w:numId w:val="1"/>
+        </w:numPr>
+      </w:pPr>
+      <w:r>
+        <w:t>Special weapons</w:t>
+      </w:r>
+    </w:p>
+    <w:p>
+      <w:pPr>
+        <w:pStyle w:val="ListParagraph"/>
+        <w:numPr>
+          <w:ilvl w:val="1"/>
+          <w:numId w:val="1"/>
+        </w:numPr>
+      </w:pPr>
+      <w:r>
+        <w:t>Multi-shot</w:t>
+      </w:r>
+    </w:p>
+    <w:p>
+      <w:pPr>
+        <w:pStyle w:val="ListParagraph"/>
+        <w:numPr>
+          <w:ilvl w:val="1"/>
+          <w:numId w:val="1"/>
+        </w:numPr>
+      </w:pPr>
+      <w:r>
+        <w:t>Seeker-Missiles</w:t>
+      </w:r>
+    </w:p>
+    <w:p>
+      <w:pPr>
+        <w:pStyle w:val="ListParagraph"/>
+        <w:numPr>
+          <w:ilvl w:val="0"/>
+          <w:numId w:val="1"/>
+        </w:numPr>
+      </w:pPr>
+      <w:r>
+        <w:t>Shields</w:t>
+      </w:r>
+    </w:p>
+    <w:p>
+      <w:pPr>
+        <w:pStyle w:val="ListParagraph"/>
+        <w:numPr>
+          <w:ilvl w:val="0"/>
+          <w:numId w:val="1"/>
+        </w:numPr>
+      </w:pPr>
+      <w:r>
+        <w:t>Rocket</w:t>
+      </w:r>
+      <w:r>
+        <w:t xml:space="preserve"> jump</w:t>
+      </w:r>
+    </w:p>
+    <w:p/>
+    <w:p>
+      <w:pPr>
+        <w:rPr>
+          <w:b/>
+          <w:bCs/>
+        </w:rPr>
+      </w:pPr>
+      <w:r>
+        <w:rPr>
+          <w:b/>
+          <w:bCs/>
+        </w:rPr>
+        <w:t>Levels</w:t>
+      </w:r>
+    </w:p>
+    <w:p>
+      <w:pPr>
+        <w:pStyle w:val="ListParagraph"/>
+        <w:numPr>
+          <w:ilvl w:val="0"/>
+          <w:numId w:val="1"/>
+        </w:numPr>
+      </w:pPr>
+      <w:r>
+        <w:t>3 levels</w:t>
+      </w:r>
+    </w:p>
+    <w:p>
+      <w:pPr>
+        <w:pStyle w:val="ListParagraph"/>
+        <w:numPr>
+          <w:ilvl w:val="0"/>
+          <w:numId w:val="1"/>
+        </w:numPr>
+      </w:pPr>
+      <w:r>
+        <w:t>Loading Screen</w:t>
+      </w:r>
+    </w:p>
+    <w:p>
+      <w:pPr>
+        <w:pStyle w:val="ListParagraph"/>
+        <w:numPr>
+          <w:ilvl w:val="0"/>
+          <w:numId w:val="1"/>
+        </w:numPr>
+      </w:pPr>
+      <w:r>
+        <w:t>Dead Screen</w:t>
+      </w:r>
+    </w:p>
+    <w:p>
+      <w:pPr>
+        <w:pStyle w:val="ListParagraph"/>
+        <w:numPr>
+          <w:ilvl w:val="0"/>
+          <w:numId w:val="1"/>
+        </w:numPr>
+      </w:pPr>
+      <w:r>
+        <w:t>Win Screen</w:t>
+      </w:r>
+    </w:p>
+    <w:p/>
+    <w:p>
+      <w:pPr>
+        <w:rPr>
+          <w:b/>
+          <w:bCs/>
+        </w:rPr>
+      </w:pPr>
+      <w:r>
+        <w:rPr>
+          <w:b/>
+          <w:bCs/>
+        </w:rPr>
+        <w:t xml:space="preserve">Environments </w:t>
+      </w:r>
+    </w:p>
+    <w:p>
+      <w:pPr>
+        <w:pStyle w:val="ListParagraph"/>
+        <w:numPr>
+          <w:ilvl w:val="0"/>
+          <w:numId w:val="1"/>
+        </w:numPr>
+      </w:pPr>
+      <w:r>
+        <w:t>Mountains</w:t>
+      </w:r>
+    </w:p>
+    <w:p>
+      <w:pPr>
+        <w:pStyle w:val="ListParagraph"/>
+        <w:numPr>
+          <w:ilvl w:val="0"/>
+          <w:numId w:val="1"/>
+        </w:numPr>
+      </w:pPr>
+      <w:r>
+        <w:t>Volcanos – use particle system</w:t>
+      </w:r>
+    </w:p>
+    <w:p>
+      <w:pPr>
+        <w:pStyle w:val="ListParagraph"/>
+        <w:numPr>
+          <w:ilvl w:val="0"/>
+          <w:numId w:val="1"/>
+        </w:numPr>
+      </w:pPr>
+      <w:r>
+        <w:t>Trees?</w:t>
+      </w:r>
+    </w:p>
+    <w:p>
+      <w:pPr>
+        <w:pStyle w:val="ListParagraph"/>
+        <w:numPr>
+          <w:ilvl w:val="1"/>
+          <w:numId w:val="1"/>
+        </w:numPr>
+      </w:pPr>
+      <w:r>
+        <w:t>Some alien trees</w:t>
+      </w:r>
+    </w:p>
+    <w:p>
+      <w:pPr>
+        <w:pStyle w:val="ListParagraph"/>
+        <w:numPr>
+          <w:ilvl w:val="1"/>
+          <w:numId w:val="1"/>
+        </w:numPr>
+      </w:pPr>
+      <w:r>
+        <w:t>Rock formations</w:t>
+      </w:r>
+    </w:p>
+    <w:p>
+      <w:pPr>
+        <w:pStyle w:val="ListParagraph"/>
+        <w:numPr>
+          <w:ilvl w:val="0"/>
+          <w:numId w:val="1"/>
+        </w:numPr>
+      </w:pPr>
+      <w:r>
+        <w:t>Moons</w:t>
+      </w:r>
+    </w:p>
+    <w:p>
+      <w:pPr>
+        <w:pStyle w:val="ListParagraph"/>
+        <w:numPr>
+          <w:ilvl w:val="0"/>
+          <w:numId w:val="1"/>
+        </w:numPr>
+      </w:pPr>
+      <w:r>
+        <w:t>Planets</w:t>
+      </w:r>
+    </w:p>
+    <w:p>
+      <w:pPr>
+        <w:pStyle w:val="ListParagraph"/>
+        <w:numPr>
+          <w:ilvl w:val="0"/>
+          <w:numId w:val="1"/>
+        </w:numPr>
+      </w:pPr>
+      <w:r>
+        <w:t>Starfield</w:t>
+      </w:r>
+    </w:p>
+    <w:p>
+      <w:pPr>
+        <w:pStyle w:val="ListParagraph"/>
+        <w:numPr>
+          <w:ilvl w:val="0"/>
+          <w:numId w:val="1"/>
+        </w:numPr>
+      </w:pPr>
+      <w:r>
+        <w:t xml:space="preserve">Platforms </w:t>
+      </w:r>
+    </w:p>
+    <w:p>
+      <w:pPr>
+        <w:rPr>
+          <w:b/>
+          <w:bCs/>
+        </w:rPr>
+      </w:pPr>
+    </w:p>
+    <w:p>
+      <w:pPr>
+        <w:rPr>
+          <w:b/>
+          <w:bCs/>
+        </w:rPr>
+      </w:pPr>
+      <w:r>
+        <w:rPr>
+          <w:b/>
+          <w:bCs/>
+        </w:rPr>
+        <w:t>VFX</w:t>
+      </w:r>
+    </w:p>
+    <w:p>
+      <w:pPr>
+        <w:pStyle w:val="ListParagraph"/>
+        <w:numPr>
+          <w:ilvl w:val="0"/>
+          <w:numId w:val="1"/>
+        </w:numPr>
+      </w:pPr>
+      <w:r>
+        <w:t>Explosions – particles</w:t>
+      </w:r>
+    </w:p>
+    <w:p>
+      <w:pPr>
+        <w:pStyle w:val="ListParagraph"/>
+        <w:numPr>
+          <w:ilvl w:val="0"/>
+          <w:numId w:val="1"/>
+        </w:numPr>
+      </w:pPr>
+      <w:r>
+        <w:t>Shields</w:t>
+      </w:r>
+    </w:p>
+    <w:p>
+      <w:pPr>
+        <w:pStyle w:val="ListParagraph"/>
+        <w:numPr>
+          <w:ilvl w:val="0"/>
+          <w:numId w:val="1"/>
+        </w:numPr>
+      </w:pPr>
+      <w:r>
+        <w:t>Lasers</w:t>
+      </w:r>
+    </w:p>
+    <w:p>
+      <w:pPr>
+        <w:pStyle w:val="ListParagraph"/>
+        <w:numPr>
+          <w:ilvl w:val="0"/>
+          <w:numId w:val="1"/>
+        </w:numPr>
+      </w:pPr>
+      <w:r>
+        <w:t xml:space="preserve">Rockets </w:t>
+      </w:r>
+    </w:p>
+    <w:p/>
+    <w:p>
+      <w:pPr>
+        <w:rPr>
+          <w:b/>
+          <w:bCs/>
+        </w:rPr>
+      </w:pPr>
+      <w:r>
+        <w:rPr>
+          <w:b/>
+          <w:bCs/>
+        </w:rPr>
+        <w:t>Enemies</w:t>
+      </w:r>
+    </w:p>
+    <w:p>
+      <w:pPr>
+        <w:pStyle w:val="ListParagraph"/>
+        <w:numPr>
+          <w:ilvl w:val="0"/>
+          <w:numId w:val="1"/>
+        </w:numPr>
+      </w:pPr>
+      <w:r>
+        <w:t>General saucer</w:t>
+      </w:r>
+    </w:p>
+    <w:p>
+      <w:pPr>
+        <w:pStyle w:val="ListParagraph"/>
+        <w:numPr>
+          <w:ilvl w:val="0"/>
+          <w:numId w:val="1"/>
+        </w:numPr>
+      </w:pPr>
+      <w:r>
+        <w:t>Scout saucer</w:t>
+      </w:r>
+    </w:p>
+    <w:p>
+      <w:pPr>
+        <w:pStyle w:val="ListParagraph"/>
+        <w:numPr>
+          <w:ilvl w:val="0"/>
+          <w:numId w:val="1"/>
+        </w:numPr>
+      </w:pPr>
+      <w:r>
+        <w:t>Heavy bomber</w:t>
+      </w:r>
+    </w:p>
+    <w:p>
+      <w:pPr>
+        <w:pStyle w:val="ListParagraph"/>
+        <w:numPr>
+          <w:ilvl w:val="0"/>
+          <w:numId w:val="1"/>
+        </w:numPr>
+      </w:pPr>
+      <w:r>
+        <w:t>Mothership</w:t>
+      </w:r>
+    </w:p>
+    <w:p/>
+    <w:p>
+      <w:pPr>
+        <w:rPr>
+          <w:b/>
+          <w:bCs/>
+        </w:rPr>
+      </w:pPr>
+      <w:r>
+        <w:rPr>
+          <w:b/>
+          <w:bCs/>
+        </w:rPr>
+        <w:t>Music</w:t>
+      </w:r>
+    </w:p>
+    <w:p/>
+    <w:p/>
+    <w:p>
+      <w:pPr>
+        <w:rPr>
+          <w:b/>
+          <w:bCs/>
+        </w:rPr>
+      </w:pPr>
+      <w:r>
+        <w:rPr>
+          <w:b/>
+          <w:bCs/>
+        </w:rPr>
+        <w:t>SFX</w:t>
+      </w:r>
+    </w:p>
+    <w:p>
+      <w:pPr>
+        <w:pStyle w:val="ListParagraph"/>
+        <w:numPr>
+          <w:ilvl w:val="0"/>
+          <w:numId w:val="1"/>
+        </w:numPr>
+      </w:pPr>
+      <w:r>
+        <w:t>M</w:t>
+      </w:r>
+      <w:r>
+        <w:t>enu Selection</w:t>
+      </w:r>
+    </w:p>
+    <w:p>
+      <w:pPr>
+        <w:pStyle w:val="ListParagraph"/>
+        <w:numPr>
+          <w:ilvl w:val="0"/>
+          <w:numId w:val="1"/>
+        </w:numPr>
+      </w:pPr>
+      <w:r>
+        <w:t>Game Start</w:t>
+      </w:r>
+    </w:p>
+    <w:p>
+      <w:pPr>
+        <w:pStyle w:val="ListParagraph"/>
+        <w:numPr>
+          <w:ilvl w:val="0"/>
+          <w:numId w:val="1"/>
+        </w:numPr>
+      </w:pPr>
+      <w:r>
+        <w:t>Buggy</w:t>
+      </w:r>
+    </w:p>
+    <w:p>
+      <w:pPr>
+        <w:pStyle w:val="ListParagraph"/>
+        <w:numPr>
+          <w:ilvl w:val="1"/>
+          <w:numId w:val="1"/>
+        </w:numPr>
+      </w:pPr>
+      <w:r>
+        <w:t>Engine idle</w:t>
+      </w:r>
+    </w:p>
+    <w:p>
+      <w:pPr>
+        <w:pStyle w:val="ListParagraph"/>
+        <w:numPr>
+          <w:ilvl w:val="1"/>
+          <w:numId w:val="1"/>
+        </w:numPr>
+      </w:pPr>
+      <w:r>
+        <w:t>Engine slow</w:t>
+      </w:r>
+    </w:p>
+    <w:p>
+      <w:pPr>
+        <w:pStyle w:val="ListParagraph"/>
+        <w:numPr>
+          <w:ilvl w:val="1"/>
+          <w:numId w:val="1"/>
+        </w:numPr>
+      </w:pPr>
+      <w:r>
+        <w:t>Engine accelerate</w:t>
+      </w:r>
+    </w:p>
+    <w:p>
+      <w:pPr>
+        <w:pStyle w:val="ListParagraph"/>
+        <w:numPr>
+          <w:ilvl w:val="1"/>
+          <w:numId w:val="1"/>
+        </w:numPr>
+      </w:pPr>
+      <w:r>
+        <w:t>Front gun</w:t>
+      </w:r>
+    </w:p>
+    <w:p>
+      <w:pPr>
+        <w:pStyle w:val="ListParagraph"/>
+        <w:numPr>
+          <w:ilvl w:val="1"/>
+          <w:numId w:val="1"/>
+        </w:numPr>
+      </w:pPr>
+      <w:r>
+        <w:t>Top gun</w:t>
+      </w:r>
+    </w:p>
+    <w:p>
+      <w:pPr>
+        <w:pStyle w:val="ListParagraph"/>
+        <w:numPr>
+          <w:ilvl w:val="1"/>
+          <w:numId w:val="1"/>
+        </w:numPr>
+      </w:pPr>
+      <w:r>
+        <w:t>Missiles</w:t>
+      </w:r>
+    </w:p>
+    <w:p>
+      <w:pPr>
+        <w:pStyle w:val="ListParagraph"/>
+        <w:numPr>
+          <w:ilvl w:val="1"/>
+          <w:numId w:val="1"/>
+        </w:numPr>
+      </w:pPr>
+      <w:r>
+        <w:t>Shields on</w:t>
+      </w:r>
+    </w:p>
+    <w:p>
+      <w:pPr>
+        <w:pStyle w:val="ListParagraph"/>
+        <w:numPr>
+          <w:ilvl w:val="1"/>
+          <w:numId w:val="1"/>
+        </w:numPr>
+      </w:pPr>
+      <w:r>
+        <w:t>Shields off</w:t>
+      </w:r>
+    </w:p>
+    <w:p>
+      <w:pPr>
+        <w:pStyle w:val="ListParagraph"/>
+        <w:numPr>
+          <w:ilvl w:val="1"/>
+          <w:numId w:val="1"/>
+        </w:numPr>
+      </w:pPr>
+      <w:r>
+        <w:t>Explode / dies</w:t>
+      </w:r>
+    </w:p>
+    <w:p>
+      <w:pPr>
+        <w:pStyle w:val="ListParagraph"/>
+        <w:numPr>
+          <w:ilvl w:val="0"/>
+          <w:numId w:val="1"/>
+        </w:numPr>
+      </w:pPr>
+      <w:r>
+        <w:t xml:space="preserve">Enemies </w:t>
+      </w:r>
+    </w:p>
+    <w:p>
+      <w:pPr>
+        <w:pStyle w:val="ListParagraph"/>
+        <w:numPr>
+          <w:ilvl w:val="1"/>
+          <w:numId w:val="1"/>
+        </w:numPr>
+      </w:pPr>
+      <w:r>
+        <w:t xml:space="preserve">General saucer </w:t>
+      </w:r>
+    </w:p>
+    <w:p>
+      <w:pPr>
+        <w:pStyle w:val="ListParagraph"/>
+        <w:numPr>
+          <w:ilvl w:val="2"/>
+          <w:numId w:val="1"/>
+        </w:numPr>
+      </w:pPr>
+      <w:r>
+        <w:t xml:space="preserve">Flying </w:t>
+      </w:r>
+    </w:p>
+    <w:p>
+      <w:pPr>
+        <w:pStyle w:val="ListParagraph"/>
+        <w:numPr>
+          <w:ilvl w:val="2"/>
+          <w:numId w:val="1"/>
+        </w:numPr>
+      </w:pPr>
+      <w:r>
+        <w:t>Shooting</w:t>
+      </w:r>
+    </w:p>
+    <w:p>
+      <w:pPr>
+        <w:pStyle w:val="ListParagraph"/>
+        <w:numPr>
+          <w:ilvl w:val="2"/>
+          <w:numId w:val="1"/>
+        </w:numPr>
+      </w:pPr>
+      <w:r>
+        <w:t>Exploding</w:t>
+      </w:r>
+    </w:p>
+    <w:p>
+      <w:pPr>
+        <w:pStyle w:val="ListParagraph"/>
+        <w:numPr>
+          <w:ilvl w:val="1"/>
+          <w:numId w:val="1"/>
+        </w:numPr>
+      </w:pPr>
+      <w:r>
+        <w:t>Scout</w:t>
+      </w:r>
+    </w:p>
+    <w:p>
+      <w:pPr>
+        <w:pStyle w:val="ListParagraph"/>
+        <w:numPr>
+          <w:ilvl w:val="2"/>
+          <w:numId w:val="1"/>
+        </w:numPr>
+      </w:pPr>
+      <w:r>
+        <w:t>Alert sound?</w:t>
+      </w:r>
+    </w:p>
+    <w:p>
+      <w:pPr>
+        <w:pStyle w:val="ListParagraph"/>
+        <w:numPr>
+          <w:ilvl w:val="2"/>
+          <w:numId w:val="1"/>
+        </w:numPr>
+      </w:pPr>
+      <w:r>
+        <w:t>Flying</w:t>
+      </w:r>
+    </w:p>
+    <w:p>
+      <w:pPr>
+        <w:pStyle w:val="ListParagraph"/>
+        <w:numPr>
+          <w:ilvl w:val="2"/>
+          <w:numId w:val="1"/>
+        </w:numPr>
+      </w:pPr>
+      <w:r>
+        <w:t>Doesn’t shoot?</w:t>
+      </w:r>
+    </w:p>
+    <w:p>
+      <w:pPr>
+        <w:pStyle w:val="ListParagraph"/>
+        <w:numPr>
+          <w:ilvl w:val="2"/>
+          <w:numId w:val="1"/>
+        </w:numPr>
+      </w:pPr>
+      <w:r>
+        <w:t>Drops a random power up</w:t>
+      </w:r>
+    </w:p>
+    <w:p>
+      <w:pPr>
+        <w:rPr>
+          <w:b/>
+          <w:bCs/>
+        </w:rPr>
+      </w:pPr>
+    </w:p>
+    <w:p>
+      <w:pPr>
+        <w:rPr>
+          <w:b/>
+          <w:bCs/>
+        </w:rPr>
+      </w:pPr>
+    </w:p>
+    <w:p>
+      <w:pPr>
+        <w:rPr>
+          <w:b/>
+          <w:bCs/>
+        </w:rPr>
+      </w:pPr>
+      <w:r>
+        <w:rPr>
+          <w:b/>
+          <w:bCs/>
+        </w:rPr>
+        <w:t>Things to figure out</w:t>
+      </w:r>
+    </w:p>
+    <w:p>
+      <w:pPr>
+        <w:pStyle w:val="ListParagraph"/>
+        <w:numPr>
+          <w:ilvl w:val="0"/>
+          <w:numId w:val="1"/>
+        </w:numPr>
+      </w:pPr>
+      <w:r>
+        <w:t>Platform collisions</w:t>
+      </w:r>
+    </w:p>
+    <w:p>
+      <w:pPr>
+        <w:pStyle w:val="ListParagraph"/>
+        <w:numPr>
+          <w:ilvl w:val="0"/>
+          <w:numId w:val="1"/>
+        </w:numPr>
+      </w:pPr>
+      <w:r>
+        <w:t xml:space="preserve">Enemy collisions </w:t>
+      </w:r>
+    </w:p>
     <w:sectPr>
       <w:pgSz w:w="11906" w:h="16838"/>
       <w:pgMar w:top="1440" w:right="1440" w:bottom="1440" w:left="1440" w:header="708" w:footer="708" w:gutter="0"/>
@@ -171,6 +957,242 @@
     </w:sectPr>
   </w:body>
 </w:document>
+</file>
+
+<file path=word/numbering.xml><?xml version="1.0" encoding="utf-8"?>
+<w:numbering xmlns:wpc="http://schemas.microsoft.com/office/word/2010/wordprocessingCanvas" xmlns:cx="http://schemas.microsoft.com/office/drawing/2014/chartex" xmlns:cx1="http://schemas.microsoft.com/office/drawing/2015/9/8/chartex" xmlns:cx2="http://schemas.microsoft.com/office/drawing/2015/10/21/chartex" xmlns:cx3="http://schemas.microsoft.com/office/drawing/2016/5/9/chartex" xmlns:cx4="http://schemas.microsoft.com/office/drawing/2016/5/10/chartex" xmlns:cx5="http://schemas.microsoft.com/office/drawing/2016/5/11/chartex" xmlns:cx6="http://schemas.microsoft.com/office/drawing/2016/5/12/chartex" xmlns:cx7="http://schemas.microsoft.com/office/drawing/2016/5/13/chartex" xmlns:cx8="http://schemas.microsoft.com/office/drawing/2016/5/14/chartex" xmlns:mc="http://schemas.openxmlformats.org/markup-compatibility/2006" xmlns:aink="http://schemas.microsoft.com/office/drawing/2016/ink" xmlns:am3d="http://schemas.microsoft.com/office/drawing/2017/model3d" xmlns:o="urn:schemas-microsoft-com:office:office" xmlns:r="http://schemas.openxmlformats.org/officeDocument/2006/relationships" xmlns:m="http://schemas.openxmlformats.org/officeDocument/2006/math" xmlns:v="urn:schemas-microsoft-com:vml" xmlns:wp14="http://schemas.microsoft.com/office/word/2010/wordprocessingDrawing" xmlns:wp="http://schemas.openxmlformats.org/drawingml/2006/wordprocessingDrawing" xmlns:w10="urn:schemas-microsoft-com:office:word" xmlns:w="http://schemas.openxmlformats.org/wordprocessingml/2006/main" xmlns:w14="http://schemas.microsoft.com/office/word/2010/wordml" xmlns:w15="http://schemas.microsoft.com/office/word/2012/wordml" xmlns:w16cex="http://schemas.microsoft.com/office/word/2018/wordml/cex" xmlns:w16cid="http://schemas.microsoft.com/office/word/2016/wordml/cid" xmlns:w16="http://schemas.microsoft.com/office/word/2018/wordml" xmlns:w16se="http://schemas.microsoft.com/office/word/2015/wordml/symex" xmlns:wpg="http://schemas.microsoft.com/office/word/2010/wordprocessingGroup" xmlns:wpi="http://schemas.microsoft.com/office/word/2010/wordprocessingInk" xmlns:wne="http://schemas.microsoft.com/office/word/2006/wordml" xmlns:wps="http://schemas.microsoft.com/office/word/2010/wordprocessingShape" mc:Ignorable="w14 w15 w16se w16cid w16 w16cex wp14">
+  <w:abstractNum w:abstractNumId="0" w15:restartNumberingAfterBreak="0">
+    <w:nsid w:val="28CC4842"/>
+    <w:multiLevelType w:val="hybridMultilevel"/>
+    <w:tmpl w:val="9E20B034"/>
+    <w:lvl w:ilvl="0" w:tplc="BC5CD054">
+      <w:start w:val="3"/>
+      <w:numFmt w:val="bullet"/>
+      <w:lvlText w:val="-"/>
+      <w:lvlJc w:val="left"/>
+      <w:pPr>
+        <w:ind w:left="720" w:hanging="360"/>
+      </w:pPr>
+      <w:rPr>
+        <w:rFonts w:ascii="Calibri" w:eastAsiaTheme="minorHAnsi" w:hAnsi="Calibri" w:cs="Calibri" w:hint="default"/>
+      </w:rPr>
+    </w:lvl>
+    <w:lvl w:ilvl="1" w:tplc="1C090003" w:tentative="1">
+      <w:start w:val="1"/>
+      <w:numFmt w:val="bullet"/>
+      <w:lvlText w:val="o"/>
+      <w:lvlJc w:val="left"/>
+      <w:pPr>
+        <w:ind w:left="1440" w:hanging="360"/>
+      </w:pPr>
+      <w:rPr>
+        <w:rFonts w:ascii="Courier New" w:hAnsi="Courier New" w:cs="Courier New" w:hint="default"/>
+      </w:rPr>
+    </w:lvl>
+    <w:lvl w:ilvl="2" w:tplc="1C090005" w:tentative="1">
+      <w:start w:val="1"/>
+      <w:numFmt w:val="bullet"/>
+      <w:lvlText w:val=""/>
+      <w:lvlJc w:val="left"/>
+      <w:pPr>
+        <w:ind w:left="2160" w:hanging="360"/>
+      </w:pPr>
+      <w:rPr>
+        <w:rFonts w:ascii="Wingdings" w:hAnsi="Wingdings" w:hint="default"/>
+      </w:rPr>
+    </w:lvl>
+    <w:lvl w:ilvl="3" w:tplc="1C090001" w:tentative="1">
+      <w:start w:val="1"/>
+      <w:numFmt w:val="bullet"/>
+      <w:lvlText w:val=""/>
+      <w:lvlJc w:val="left"/>
+      <w:pPr>
+        <w:ind w:left="2880" w:hanging="360"/>
+      </w:pPr>
+      <w:rPr>
+        <w:rFonts w:ascii="Symbol" w:hAnsi="Symbol" w:hint="default"/>
+      </w:rPr>
+    </w:lvl>
+    <w:lvl w:ilvl="4" w:tplc="1C090003" w:tentative="1">
+      <w:start w:val="1"/>
+      <w:numFmt w:val="bullet"/>
+      <w:lvlText w:val="o"/>
+      <w:lvlJc w:val="left"/>
+      <w:pPr>
+        <w:ind w:left="3600" w:hanging="360"/>
+      </w:pPr>
+      <w:rPr>
+        <w:rFonts w:ascii="Courier New" w:hAnsi="Courier New" w:cs="Courier New" w:hint="default"/>
+      </w:rPr>
+    </w:lvl>
+    <w:lvl w:ilvl="5" w:tplc="1C090005" w:tentative="1">
+      <w:start w:val="1"/>
+      <w:numFmt w:val="bullet"/>
+      <w:lvlText w:val=""/>
+      <w:lvlJc w:val="left"/>
+      <w:pPr>
+        <w:ind w:left="4320" w:hanging="360"/>
+      </w:pPr>
+      <w:rPr>
+        <w:rFonts w:ascii="Wingdings" w:hAnsi="Wingdings" w:hint="default"/>
+      </w:rPr>
+    </w:lvl>
+    <w:lvl w:ilvl="6" w:tplc="1C090001" w:tentative="1">
+      <w:start w:val="1"/>
+      <w:numFmt w:val="bullet"/>
+      <w:lvlText w:val=""/>
+      <w:lvlJc w:val="left"/>
+      <w:pPr>
+        <w:ind w:left="5040" w:hanging="360"/>
+      </w:pPr>
+      <w:rPr>
+        <w:rFonts w:ascii="Symbol" w:hAnsi="Symbol" w:hint="default"/>
+      </w:rPr>
+    </w:lvl>
+    <w:lvl w:ilvl="7" w:tplc="1C090003" w:tentative="1">
+      <w:start w:val="1"/>
+      <w:numFmt w:val="bullet"/>
+      <w:lvlText w:val="o"/>
+      <w:lvlJc w:val="left"/>
+      <w:pPr>
+        <w:ind w:left="5760" w:hanging="360"/>
+      </w:pPr>
+      <w:rPr>
+        <w:rFonts w:ascii="Courier New" w:hAnsi="Courier New" w:cs="Courier New" w:hint="default"/>
+      </w:rPr>
+    </w:lvl>
+    <w:lvl w:ilvl="8" w:tplc="1C090005" w:tentative="1">
+      <w:start w:val="1"/>
+      <w:numFmt w:val="bullet"/>
+      <w:lvlText w:val=""/>
+      <w:lvlJc w:val="left"/>
+      <w:pPr>
+        <w:ind w:left="6480" w:hanging="360"/>
+      </w:pPr>
+      <w:rPr>
+        <w:rFonts w:ascii="Wingdings" w:hAnsi="Wingdings" w:hint="default"/>
+      </w:rPr>
+    </w:lvl>
+  </w:abstractNum>
+  <w:abstractNum w:abstractNumId="1" w15:restartNumberingAfterBreak="0">
+    <w:nsid w:val="2A2E5F2F"/>
+    <w:multiLevelType w:val="hybridMultilevel"/>
+    <w:tmpl w:val="7430ED60"/>
+    <w:lvl w:ilvl="0" w:tplc="0DC8EC36">
+      <w:numFmt w:val="bullet"/>
+      <w:lvlText w:val="-"/>
+      <w:lvlJc w:val="left"/>
+      <w:pPr>
+        <w:ind w:left="720" w:hanging="360"/>
+      </w:pPr>
+      <w:rPr>
+        <w:rFonts w:ascii="Calibri" w:eastAsiaTheme="minorHAnsi" w:hAnsi="Calibri" w:cs="Calibri" w:hint="default"/>
+      </w:rPr>
+    </w:lvl>
+    <w:lvl w:ilvl="1" w:tplc="1C090003">
+      <w:start w:val="1"/>
+      <w:numFmt w:val="bullet"/>
+      <w:lvlText w:val="o"/>
+      <w:lvlJc w:val="left"/>
+      <w:pPr>
+        <w:ind w:left="1440" w:hanging="360"/>
+      </w:pPr>
+      <w:rPr>
+        <w:rFonts w:ascii="Courier New" w:hAnsi="Courier New" w:cs="Courier New" w:hint="default"/>
+      </w:rPr>
+    </w:lvl>
+    <w:lvl w:ilvl="2" w:tplc="1C090005">
+      <w:start w:val="1"/>
+      <w:numFmt w:val="bullet"/>
+      <w:lvlText w:val=""/>
+      <w:lvlJc w:val="left"/>
+      <w:pPr>
+        <w:ind w:left="2160" w:hanging="360"/>
+      </w:pPr>
+      <w:rPr>
+        <w:rFonts w:ascii="Wingdings" w:hAnsi="Wingdings" w:hint="default"/>
+      </w:rPr>
+    </w:lvl>
+    <w:lvl w:ilvl="3" w:tplc="1C090001" w:tentative="1">
+      <w:start w:val="1"/>
+      <w:numFmt w:val="bullet"/>
+      <w:lvlText w:val=""/>
+      <w:lvlJc w:val="left"/>
+      <w:pPr>
+        <w:ind w:left="2880" w:hanging="360"/>
+      </w:pPr>
+      <w:rPr>
+        <w:rFonts w:ascii="Symbol" w:hAnsi="Symbol" w:hint="default"/>
+      </w:rPr>
+    </w:lvl>
+    <w:lvl w:ilvl="4" w:tplc="1C090003" w:tentative="1">
+      <w:start w:val="1"/>
+      <w:numFmt w:val="bullet"/>
+      <w:lvlText w:val="o"/>
+      <w:lvlJc w:val="left"/>
+      <w:pPr>
+        <w:ind w:left="3600" w:hanging="360"/>
+      </w:pPr>
+      <w:rPr>
+        <w:rFonts w:ascii="Courier New" w:hAnsi="Courier New" w:cs="Courier New" w:hint="default"/>
+      </w:rPr>
+    </w:lvl>
+    <w:lvl w:ilvl="5" w:tplc="1C090005" w:tentative="1">
+      <w:start w:val="1"/>
+      <w:numFmt w:val="bullet"/>
+      <w:lvlText w:val=""/>
+      <w:lvlJc w:val="left"/>
+      <w:pPr>
+        <w:ind w:left="4320" w:hanging="360"/>
+      </w:pPr>
+      <w:rPr>
+        <w:rFonts w:ascii="Wingdings" w:hAnsi="Wingdings" w:hint="default"/>
+      </w:rPr>
+    </w:lvl>
+    <w:lvl w:ilvl="6" w:tplc="1C090001" w:tentative="1">
+      <w:start w:val="1"/>
+      <w:numFmt w:val="bullet"/>
+      <w:lvlText w:val=""/>
+      <w:lvlJc w:val="left"/>
+      <w:pPr>
+        <w:ind w:left="5040" w:hanging="360"/>
+      </w:pPr>
+      <w:rPr>
+        <w:rFonts w:ascii="Symbol" w:hAnsi="Symbol" w:hint="default"/>
+      </w:rPr>
+    </w:lvl>
+    <w:lvl w:ilvl="7" w:tplc="1C090003" w:tentative="1">
+      <w:start w:val="1"/>
+      <w:numFmt w:val="bullet"/>
+      <w:lvlText w:val="o"/>
+      <w:lvlJc w:val="left"/>
+      <w:pPr>
+        <w:ind w:left="5760" w:hanging="360"/>
+      </w:pPr>
+      <w:rPr>
+        <w:rFonts w:ascii="Courier New" w:hAnsi="Courier New" w:cs="Courier New" w:hint="default"/>
+      </w:rPr>
+    </w:lvl>
+    <w:lvl w:ilvl="8" w:tplc="1C090005" w:tentative="1">
+      <w:start w:val="1"/>
+      <w:numFmt w:val="bullet"/>
+      <w:lvlText w:val=""/>
+      <w:lvlJc w:val="left"/>
+      <w:pPr>
+        <w:ind w:left="6480" w:hanging="360"/>
+      </w:pPr>
+      <w:rPr>
+        <w:rFonts w:ascii="Wingdings" w:hAnsi="Wingdings" w:hint="default"/>
+      </w:rPr>
+    </w:lvl>
+  </w:abstractNum>
+  <w:num w:numId="1">
+    <w:abstractNumId w:val="1"/>
+  </w:num>
+  <w:num w:numId="2">
+    <w:abstractNumId w:val="0"/>
+  </w:num>
+</w:numbering>
 </file>
 
 <file path=word/styles.xml><?xml version="1.0" encoding="utf-8"?>
@@ -296,6 +1318,7 @@
     <w:lsdException w:name="HTML Sample" w:semiHidden="1" w:unhideWhenUsed="1"/>
     <w:lsdException w:name="HTML Typewriter" w:semiHidden="1" w:unhideWhenUsed="1"/>
     <w:lsdException w:name="HTML Variable" w:semiHidden="1" w:unhideWhenUsed="1"/>
+    <w:lsdException w:name="Normal Table" w:semiHidden="1" w:unhideWhenUsed="1"/>
     <w:lsdException w:name="annotation subject" w:semiHidden="1" w:unhideWhenUsed="1"/>
     <w:lsdException w:name="No List" w:semiHidden="1" w:unhideWhenUsed="1"/>
     <w:lsdException w:name="Outline List 1" w:semiHidden="1" w:unhideWhenUsed="1"/>
@@ -342,8 +1365,10 @@
     <w:lsdException w:name="Table Subtle 2" w:semiHidden="1" w:unhideWhenUsed="1"/>
     <w:lsdException w:name="Table Web 1" w:semiHidden="1" w:unhideWhenUsed="1"/>
     <w:lsdException w:name="Table Web 2" w:semiHidden="1" w:unhideWhenUsed="1"/>
+    <w:lsdException w:name="Table Web 3" w:semiHidden="1" w:unhideWhenUsed="1"/>
     <w:lsdException w:name="Balloon Text" w:semiHidden="1" w:unhideWhenUsed="1"/>
     <w:lsdException w:name="Table Grid" w:uiPriority="39"/>
+    <w:lsdException w:name="Table Theme" w:semiHidden="1" w:unhideWhenUsed="1"/>
     <w:lsdException w:name="Placeholder Text" w:semiHidden="1"/>
     <w:lsdException w:name="No Spacing" w:uiPriority="1" w:qFormat="1"/>
     <w:lsdException w:name="Light Shading" w:uiPriority="60"/>
@@ -595,6 +1620,17 @@
     <w:uiPriority w:val="99"/>
     <w:semiHidden/>
     <w:unhideWhenUsed/>
+  </w:style>
+  <w:style w:type="paragraph" w:styleId="ListParagraph">
+    <w:name w:val="List Paragraph"/>
+    <w:basedOn w:val="Normal"/>
+    <w:uiPriority w:val="34"/>
+    <w:qFormat/>
+    <w:rsid w:val="003E2E0C"/>
+    <w:pPr>
+      <w:ind w:left="720"/>
+      <w:contextualSpacing/>
+    </w:pPr>
   </w:style>
 </w:styles>
 </file>

</xml_diff>